<commit_message>
edit: erro na formatação de imagens
</commit_message>
<xml_diff>
--- a/Trabalho Final Relatório.docx
+++ b/Trabalho Final Relatório.docx
@@ -3957,61 +3957,32 @@
           <w:rStyle w:val="Hiperligao"/>
         </w:rPr>
       </w:pPr>
-      <w:r>
-        <w:rPr>
-          <w:rStyle w:val="Hiperligao"/>
-        </w:rPr>
-        <w:fldChar w:fldCharType="begin"/>
-      </w:r>
-      <w:r>
-        <w:rPr>
-          <w:rStyle w:val="Hiperligao"/>
-        </w:rPr>
-        <w:instrText xml:space="preserve"> HYPERLINK "https://docs.unity3d.com/ScriptReference/SceneManagement.SceneManager.LoadScene.html" </w:instrText>
-      </w:r>
-      <w:r>
-        <w:rPr>
-          <w:rStyle w:val="Hiperligao"/>
-        </w:rPr>
-      </w:r>
-      <w:r>
-        <w:rPr>
-          <w:rStyle w:val="Hiperligao"/>
-        </w:rPr>
-        <w:fldChar w:fldCharType="separate"/>
-      </w:r>
-      <w:proofErr w:type="spellStart"/>
-      <w:r>
-        <w:rPr>
-          <w:rStyle w:val="Hiperligao"/>
-        </w:rPr>
-        <w:t>SceneManager.LoadScene</w:t>
-      </w:r>
-      <w:proofErr w:type="spellEnd"/>
-      <w:r>
-        <w:rPr>
-          <w:rStyle w:val="Hiperligao"/>
-        </w:rPr>
-        <w:fldChar w:fldCharType="end"/>
-      </w:r>
-      <w:bookmarkStart w:id="7" w:name="_GoBack"/>
+      <w:hyperlink r:id="rId14" w:history="1">
+        <w:proofErr w:type="spellStart"/>
+        <w:r>
+          <w:rPr>
+            <w:rStyle w:val="Hiperligao"/>
+          </w:rPr>
+          <w:t>SceneManager.LoadScene</w:t>
+        </w:r>
+        <w:proofErr w:type="spellEnd"/>
+      </w:hyperlink>
+    </w:p>
+    <w:p>
+      <w:pPr>
+        <w:pStyle w:val="Ttulo2"/>
+        <w:rPr>
+          <w:lang w:val="pt-PT"/>
+        </w:rPr>
+      </w:pPr>
+      <w:bookmarkStart w:id="7" w:name="_Toc531994911"/>
+      <w:r>
+        <w:rPr>
+          <w:lang w:val="pt-PT"/>
+        </w:rPr>
+        <w:t>Cronologia de produção</w:t>
+      </w:r>
       <w:bookmarkEnd w:id="7"/>
-    </w:p>
-    <w:p>
-      <w:pPr>
-        <w:pStyle w:val="Ttulo2"/>
-        <w:rPr>
-          <w:lang w:val="pt-PT"/>
-        </w:rPr>
-      </w:pPr>
-      <w:bookmarkStart w:id="8" w:name="_Toc531994911"/>
-      <w:r>
-        <w:rPr>
-          <w:lang w:val="pt-PT"/>
-        </w:rPr>
-        <w:t>Cronologia de produção</w:t>
-      </w:r>
-      <w:bookmarkEnd w:id="8"/>
     </w:p>
     <w:p>
       <w:pPr>
@@ -4128,7 +4099,7 @@
           <w:lang w:val="pt-PT"/>
         </w:rPr>
       </w:pPr>
-      <w:bookmarkStart w:id="9" w:name="_Toc531994912"/>
+      <w:bookmarkStart w:id="8" w:name="_Toc531994912"/>
       <w:r>
         <w:rPr>
           <w:color w:val="000000"/>
@@ -4136,7 +4107,7 @@
         </w:rPr>
         <w:t>Obra (imagens como sinopse representativa)</w:t>
       </w:r>
-      <w:bookmarkEnd w:id="9"/>
+      <w:bookmarkEnd w:id="8"/>
     </w:p>
     <w:p>
       <w:pPr>
@@ -4168,7 +4139,7 @@
                     <pic:cNvPicPr/>
                   </pic:nvPicPr>
                   <pic:blipFill>
-                    <a:blip r:embed="rId14" cstate="print">
+                    <a:blip r:embed="rId15" cstate="print">
                       <a:extLst>
                         <a:ext uri="{28A0092B-C50C-407E-A947-70E740481C1C}">
                           <a14:useLocalDpi xmlns:a14="http://schemas.microsoft.com/office/drawing/2010/main" val="0"/>
@@ -4216,7 +4187,7 @@
                     <pic:cNvPicPr/>
                   </pic:nvPicPr>
                   <pic:blipFill>
-                    <a:blip r:embed="rId15" cstate="print">
+                    <a:blip r:embed="rId16" cstate="print">
                       <a:extLst>
                         <a:ext uri="{28A0092B-C50C-407E-A947-70E740481C1C}">
                           <a14:useLocalDpi xmlns:a14="http://schemas.microsoft.com/office/drawing/2010/main" val="0"/>
@@ -4264,7 +4235,7 @@
                     <pic:cNvPicPr/>
                   </pic:nvPicPr>
                   <pic:blipFill>
-                    <a:blip r:embed="rId16" cstate="print">
+                    <a:blip r:embed="rId17" cstate="print">
                       <a:extLst>
                         <a:ext uri="{28A0092B-C50C-407E-A947-70E740481C1C}">
                           <a14:useLocalDpi xmlns:a14="http://schemas.microsoft.com/office/drawing/2010/main" val="0"/>
@@ -4312,7 +4283,7 @@
                     <pic:cNvPicPr/>
                   </pic:nvPicPr>
                   <pic:blipFill>
-                    <a:blip r:embed="rId17" cstate="print">
+                    <a:blip r:embed="rId18" cstate="print">
                       <a:extLst>
                         <a:ext uri="{28A0092B-C50C-407E-A947-70E740481C1C}">
                           <a14:useLocalDpi xmlns:a14="http://schemas.microsoft.com/office/drawing/2010/main" val="0"/>
@@ -4368,7 +4339,7 @@
                     <pic:cNvPicPr/>
                   </pic:nvPicPr>
                   <pic:blipFill>
-                    <a:blip r:embed="rId18" cstate="print">
+                    <a:blip r:embed="rId19" cstate="print">
                       <a:extLst>
                         <a:ext uri="{28A0092B-C50C-407E-A947-70E740481C1C}">
                           <a14:useLocalDpi xmlns:a14="http://schemas.microsoft.com/office/drawing/2010/main" val="0"/>
@@ -4487,12 +4458,12 @@
       <w:pPr>
         <w:pStyle w:val="Ttulo1"/>
       </w:pPr>
-      <w:bookmarkStart w:id="10" w:name="_Toc531994914"/>
+      <w:bookmarkStart w:id="9" w:name="_Toc531994914"/>
       <w:r>
         <w:lastRenderedPageBreak/>
         <w:t>Contextualização / Contextualization</w:t>
       </w:r>
-      <w:bookmarkEnd w:id="10"/>
+      <w:bookmarkEnd w:id="9"/>
     </w:p>
     <w:p>
       <w:r>
@@ -4548,7 +4519,7 @@
           <w:lang w:val="pt-PT"/>
         </w:rPr>
       </w:pPr>
-      <w:bookmarkStart w:id="11" w:name="_Toc531994915"/>
+      <w:bookmarkStart w:id="10" w:name="_Toc531994915"/>
       <w:r>
         <w:rPr>
           <w:lang w:val="pt-PT"/>
@@ -4556,7 +4527,7 @@
         <w:lastRenderedPageBreak/>
         <w:t>Conclusões / Perspectivas</w:t>
       </w:r>
-      <w:bookmarkEnd w:id="11"/>
+      <w:bookmarkEnd w:id="10"/>
     </w:p>
     <w:p>
       <w:pPr>
@@ -4632,7 +4603,7 @@
           <w:lang w:val="pt-PT"/>
         </w:rPr>
       </w:pPr>
-      <w:bookmarkStart w:id="12" w:name="_Toc531994916"/>
+      <w:bookmarkStart w:id="11" w:name="_Toc531994916"/>
       <w:r>
         <w:rPr>
           <w:lang w:val="pt-PT"/>
@@ -4640,7 +4611,7 @@
         <w:lastRenderedPageBreak/>
         <w:t>Bibliografia / Webgrafia</w:t>
       </w:r>
-      <w:bookmarkEnd w:id="12"/>
+      <w:bookmarkEnd w:id="11"/>
     </w:p>
     <w:p>
       <w:pPr>
@@ -4675,7 +4646,7 @@
           <w:lang w:val="pt-PT"/>
         </w:rPr>
       </w:pPr>
-      <w:hyperlink r:id="rId19" w:history="1">
+      <w:hyperlink r:id="rId20" w:history="1">
         <w:proofErr w:type="spellStart"/>
         <w:r>
           <w:rPr>
@@ -4729,7 +4700,7 @@
           <w:lang w:val="pt-PT"/>
         </w:rPr>
       </w:pPr>
-      <w:hyperlink r:id="rId20" w:history="1">
+      <w:hyperlink r:id="rId21" w:history="1">
         <w:proofErr w:type="spellStart"/>
         <w:r>
           <w:rPr>
@@ -4798,7 +4769,7 @@
           <w:lang w:val="pt-PT"/>
         </w:rPr>
       </w:pPr>
-      <w:hyperlink r:id="rId21" w:history="1">
+      <w:hyperlink r:id="rId22" w:history="1">
         <w:proofErr w:type="spellStart"/>
         <w:r>
           <w:rPr>
@@ -4881,7 +4852,7 @@
           <w:lang w:val="pt-PT"/>
         </w:rPr>
       </w:pPr>
-      <w:hyperlink r:id="rId22" w:history="1">
+      <w:hyperlink r:id="rId23" w:history="1">
         <w:proofErr w:type="spellStart"/>
         <w:r>
           <w:rPr>
@@ -4947,7 +4918,7 @@
           <w:lang w:val="pt-PT"/>
         </w:rPr>
       </w:pPr>
-      <w:hyperlink r:id="rId23" w:history="1">
+      <w:hyperlink r:id="rId24" w:history="1">
         <w:proofErr w:type="spellStart"/>
         <w:r>
           <w:rPr>
@@ -5019,7 +4990,7 @@
           <w:lang w:val="pt-PT"/>
         </w:rPr>
       </w:pPr>
-      <w:hyperlink r:id="rId24" w:history="1">
+      <w:hyperlink r:id="rId25" w:history="1">
         <w:proofErr w:type="spellStart"/>
         <w:r>
           <w:rPr>
@@ -5107,7 +5078,7 @@
           <w:lang w:val="pt-PT"/>
         </w:rPr>
       </w:pPr>
-      <w:bookmarkStart w:id="13" w:name="_Toc531994917"/>
+      <w:bookmarkStart w:id="12" w:name="_Toc531994917"/>
       <w:r>
         <w:rPr>
           <w:lang w:val="pt-PT"/>
@@ -5115,7 +5086,7 @@
         <w:lastRenderedPageBreak/>
         <w:t>Anexos</w:t>
       </w:r>
-      <w:bookmarkEnd w:id="13"/>
+      <w:bookmarkEnd w:id="12"/>
       <w:r>
         <w:rPr>
           <w:lang w:val="pt-PT"/>
@@ -5139,7 +5110,7 @@
           <w:u w:val="single"/>
         </w:rPr>
         <w:drawing>
-          <wp:anchor distT="0" distB="0" distL="114300" distR="114300" simplePos="0" relativeHeight="251658240" behindDoc="1" locked="0" layoutInCell="1" allowOverlap="1" wp14:anchorId="25C43DE1" wp14:editId="19FA8709">
+          <wp:anchor distT="0" distB="0" distL="114300" distR="114300" simplePos="0" relativeHeight="251658240" behindDoc="1" locked="0" layoutInCell="1" allowOverlap="1" wp14:anchorId="25C43DE1" wp14:editId="69A93068">
             <wp:simplePos x="0" y="0"/>
             <wp:positionH relativeFrom="margin">
               <wp:align>center</wp:align>
@@ -5159,7 +5130,7 @@
               </wp:wrapPolygon>
             </wp:wrapTight>
             <wp:docPr id="7" name="Imagem 7" descr="Resultado de imagem para silent hill 4 screenshot room&quot;">
-              <a:hlinkClick xmlns:a="http://schemas.openxmlformats.org/drawingml/2006/main" r:id="rId25" tgtFrame="&quot;_blank&quot;"/>
+              <a:hlinkClick xmlns:a="http://schemas.openxmlformats.org/drawingml/2006/main" r:id="rId26" tgtFrame="&quot;_blank&quot;"/>
             </wp:docPr>
             <wp:cNvGraphicFramePr>
               <a:graphicFrameLocks xmlns:a="http://schemas.openxmlformats.org/drawingml/2006/main" noChangeAspect="1"/>
@@ -5169,14 +5140,14 @@
                 <pic:pic xmlns:pic="http://schemas.openxmlformats.org/drawingml/2006/picture">
                   <pic:nvPicPr>
                     <pic:cNvPr id="0" name="Picture 1" descr="Resultado de imagem para silent hill 4 screenshot room&quot;">
-                      <a:hlinkClick r:id="rId25" tgtFrame="&quot;_blank&quot;"/>
+                      <a:hlinkClick r:id="rId26" tgtFrame="&quot;_blank&quot;"/>
                     </pic:cNvPr>
                     <pic:cNvPicPr>
                       <a:picLocks noChangeAspect="1" noChangeArrowheads="1"/>
                     </pic:cNvPicPr>
                   </pic:nvPicPr>
                   <pic:blipFill>
-                    <a:blip r:embed="rId26">
+                    <a:blip r:embed="rId27">
                       <a:extLst>
                         <a:ext uri="{28A0092B-C50C-407E-A947-70E740481C1C}">
                           <a14:useLocalDpi xmlns:a14="http://schemas.microsoft.com/office/drawing/2010/main" val="0"/>
@@ -5232,16 +5203,18 @@
           <w:lang w:val="pt-PT"/>
         </w:rPr>
       </w:pPr>
-      <w:r>
+    </w:p>
+    <w:p>
+      <w:pPr>
+        <w:ind w:firstLine="0"/>
+        <w:jc w:val="center"/>
         <w:rPr>
           <w:i/>
           <w:iCs/>
           <w:sz w:val="20"/>
           <w:lang w:val="pt-PT"/>
         </w:rPr>
-        <w:t xml:space="preserve">Sala de estar em </w:t>
-      </w:r>
-      <w:proofErr w:type="spellStart"/>
+      </w:pPr>
       <w:r>
         <w:rPr>
           <w:i/>
@@ -5249,9 +5222,9 @@
           <w:sz w:val="20"/>
           <w:lang w:val="pt-PT"/>
         </w:rPr>
-        <w:t>Silent</w:t>
-      </w:r>
-      <w:proofErr w:type="spellEnd"/>
+        <w:t xml:space="preserve">Sala de estar em </w:t>
+      </w:r>
+      <w:proofErr w:type="spellStart"/>
       <w:r>
         <w:rPr>
           <w:i/>
@@ -5259,9 +5232,9 @@
           <w:sz w:val="20"/>
           <w:lang w:val="pt-PT"/>
         </w:rPr>
-        <w:t xml:space="preserve"> Hill 4: </w:t>
-      </w:r>
-      <w:proofErr w:type="spellStart"/>
+        <w:t>Silent</w:t>
+      </w:r>
+      <w:proofErr w:type="spellEnd"/>
       <w:r>
         <w:rPr>
           <w:i/>
@@ -5269,9 +5242,9 @@
           <w:sz w:val="20"/>
           <w:lang w:val="pt-PT"/>
         </w:rPr>
-        <w:t>The</w:t>
-      </w:r>
-      <w:proofErr w:type="spellEnd"/>
+        <w:t xml:space="preserve"> Hill 4: </w:t>
+      </w:r>
+      <w:proofErr w:type="spellStart"/>
       <w:r>
         <w:rPr>
           <w:i/>
@@ -5279,9 +5252,9 @@
           <w:sz w:val="20"/>
           <w:lang w:val="pt-PT"/>
         </w:rPr>
-        <w:t xml:space="preserve"> </w:t>
-      </w:r>
-      <w:proofErr w:type="spellStart"/>
+        <w:t>The</w:t>
+      </w:r>
+      <w:proofErr w:type="spellEnd"/>
       <w:r>
         <w:rPr>
           <w:i/>
@@ -5289,9 +5262,9 @@
           <w:sz w:val="20"/>
           <w:lang w:val="pt-PT"/>
         </w:rPr>
-        <w:t>Room</w:t>
-      </w:r>
-      <w:proofErr w:type="spellEnd"/>
+        <w:t xml:space="preserve"> </w:t>
+      </w:r>
+      <w:proofErr w:type="spellStart"/>
       <w:r>
         <w:rPr>
           <w:i/>
@@ -5299,19 +5272,29 @@
           <w:sz w:val="20"/>
           <w:lang w:val="pt-PT"/>
         </w:rPr>
-        <w:t xml:space="preserve"> (2004)</w:t>
-      </w:r>
-    </w:p>
-    <w:p>
-      <w:pPr>
-        <w:ind w:firstLine="0"/>
-        <w:jc w:val="center"/>
+        <w:t>Room</w:t>
+      </w:r>
+      <w:proofErr w:type="spellEnd"/>
+      <w:r>
         <w:rPr>
           <w:i/>
           <w:iCs/>
           <w:sz w:val="20"/>
           <w:lang w:val="pt-PT"/>
         </w:rPr>
+        <w:t xml:space="preserve"> (2004)</w:t>
+      </w:r>
+    </w:p>
+    <w:p>
+      <w:pPr>
+        <w:ind w:firstLine="0"/>
+        <w:jc w:val="center"/>
+        <w:rPr>
+          <w:i/>
+          <w:iCs/>
+          <w:sz w:val="20"/>
+          <w:lang w:val="pt-PT"/>
+        </w:rPr>
       </w:pPr>
       <w:r>
         <w:rPr>
@@ -5320,13 +5303,13 @@
           <w:sz w:val="20"/>
         </w:rPr>
         <w:drawing>
-          <wp:anchor distT="0" distB="0" distL="114300" distR="114300" simplePos="0" relativeHeight="251660288" behindDoc="1" locked="0" layoutInCell="1" allowOverlap="1" wp14:anchorId="1E34D1E8" wp14:editId="798C46B0">
+          <wp:anchor distT="0" distB="0" distL="114300" distR="114300" simplePos="0" relativeHeight="251660288" behindDoc="1" locked="0" layoutInCell="1" allowOverlap="1" wp14:anchorId="1E34D1E8" wp14:editId="35705090">
             <wp:simplePos x="0" y="0"/>
             <wp:positionH relativeFrom="margin">
               <wp:align>center</wp:align>
             </wp:positionH>
             <wp:positionV relativeFrom="paragraph">
-              <wp:posOffset>220980</wp:posOffset>
+              <wp:posOffset>81280</wp:posOffset>
             </wp:positionV>
             <wp:extent cx="4808220" cy="2720340"/>
             <wp:effectExtent l="0" t="0" r="0" b="3810"/>
@@ -5340,7 +5323,7 @@
               </wp:wrapPolygon>
             </wp:wrapTight>
             <wp:docPr id="10" name="Imagem 10" descr="Resultado de imagem para anatomy kitty horrorshow screenshot&quot;">
-              <a:hlinkClick xmlns:a="http://schemas.openxmlformats.org/drawingml/2006/main" r:id="rId27" tgtFrame="&quot;_blank&quot;"/>
+              <a:hlinkClick xmlns:a="http://schemas.openxmlformats.org/drawingml/2006/main" r:id="rId28" tgtFrame="&quot;_blank&quot;"/>
             </wp:docPr>
             <wp:cNvGraphicFramePr>
               <a:graphicFrameLocks xmlns:a="http://schemas.openxmlformats.org/drawingml/2006/main" noChangeAspect="1"/>
@@ -5350,14 +5333,14 @@
                 <pic:pic xmlns:pic="http://schemas.openxmlformats.org/drawingml/2006/picture">
                   <pic:nvPicPr>
                     <pic:cNvPr id="0" name="Picture 5" descr="Resultado de imagem para anatomy kitty horrorshow screenshot&quot;">
-                      <a:hlinkClick r:id="rId27" tgtFrame="&quot;_blank&quot;"/>
+                      <a:hlinkClick r:id="rId28" tgtFrame="&quot;_blank&quot;"/>
                     </pic:cNvPr>
                     <pic:cNvPicPr>
                       <a:picLocks noChangeAspect="1" noChangeArrowheads="1"/>
                     </pic:cNvPicPr>
                   </pic:nvPicPr>
                   <pic:blipFill rotWithShape="1">
-                    <a:blip r:embed="rId28">
+                    <a:blip r:embed="rId29">
                       <a:extLst>
                         <a:ext uri="{28A0092B-C50C-407E-A947-70E740481C1C}">
                           <a14:useLocalDpi xmlns:a14="http://schemas.microsoft.com/office/drawing/2010/main" val="0"/>
@@ -5505,18 +5488,15 @@
           <w:lang w:val="pt-PT"/>
         </w:rPr>
       </w:pPr>
-    </w:p>
-    <w:p>
-      <w:pPr>
-        <w:ind w:firstLine="0"/>
-        <w:jc w:val="center"/>
+      <w:r>
         <w:rPr>
           <w:i/>
           <w:iCs/>
           <w:sz w:val="20"/>
           <w:lang w:val="pt-PT"/>
         </w:rPr>
-      </w:pPr>
+        <w:br/>
+      </w:r>
       <w:r>
         <w:rPr>
           <w:i/>
@@ -5524,9 +5504,10 @@
           <w:sz w:val="20"/>
           <w:lang w:val="pt-PT"/>
         </w:rPr>
-        <w:t xml:space="preserve">Mesa com gravador e estática em </w:t>
-      </w:r>
-      <w:proofErr w:type="spellStart"/>
+        <w:br/>
+      </w:r>
+      <w:bookmarkStart w:id="13" w:name="_GoBack"/>
+      <w:bookmarkEnd w:id="13"/>
       <w:r>
         <w:rPr>
           <w:i/>
@@ -5534,9 +5515,9 @@
           <w:sz w:val="20"/>
           <w:lang w:val="pt-PT"/>
         </w:rPr>
-        <w:t>Anatomy</w:t>
-      </w:r>
-      <w:proofErr w:type="spellEnd"/>
+        <w:t xml:space="preserve">Mesa com gravador e estática em </w:t>
+      </w:r>
+      <w:proofErr w:type="spellStart"/>
       <w:r>
         <w:rPr>
           <w:i/>
@@ -5544,19 +5525,29 @@
           <w:sz w:val="20"/>
           <w:lang w:val="pt-PT"/>
         </w:rPr>
-        <w:t xml:space="preserve"> (2016)</w:t>
-      </w:r>
-    </w:p>
-    <w:p>
-      <w:pPr>
-        <w:ind w:firstLine="0"/>
-        <w:jc w:val="center"/>
+        <w:t>Anatomy</w:t>
+      </w:r>
+      <w:proofErr w:type="spellEnd"/>
+      <w:r>
         <w:rPr>
           <w:i/>
           <w:iCs/>
           <w:sz w:val="20"/>
           <w:lang w:val="pt-PT"/>
         </w:rPr>
+        <w:t xml:space="preserve"> (2016)</w:t>
+      </w:r>
+    </w:p>
+    <w:p>
+      <w:pPr>
+        <w:ind w:firstLine="0"/>
+        <w:jc w:val="center"/>
+        <w:rPr>
+          <w:i/>
+          <w:iCs/>
+          <w:sz w:val="20"/>
+          <w:lang w:val="pt-PT"/>
+        </w:rPr>
       </w:pPr>
       <w:r>
         <w:rPr>
@@ -5564,6 +5555,7 @@
           <w:color w:val="2962FF"/>
           <w:sz w:val="20"/>
         </w:rPr>
+        <w:lastRenderedPageBreak/>
         <w:drawing>
           <wp:anchor distT="0" distB="0" distL="114300" distR="114300" simplePos="0" relativeHeight="251659264" behindDoc="1" locked="0" layoutInCell="1" allowOverlap="1" wp14:anchorId="4C93F38B" wp14:editId="43305B83">
             <wp:simplePos x="0" y="0"/>
@@ -5585,7 +5577,7 @@
               </wp:wrapPolygon>
             </wp:wrapTight>
             <wp:docPr id="9" name="Imagem 9" descr="Resultado de imagem para start survey pixeldough screenshot&quot;">
-              <a:hlinkClick xmlns:a="http://schemas.openxmlformats.org/drawingml/2006/main" r:id="rId29" tgtFrame="&quot;_blank&quot;"/>
+              <a:hlinkClick xmlns:a="http://schemas.openxmlformats.org/drawingml/2006/main" r:id="rId30" tgtFrame="&quot;_blank&quot;"/>
             </wp:docPr>
             <wp:cNvGraphicFramePr>
               <a:graphicFrameLocks xmlns:a="http://schemas.openxmlformats.org/drawingml/2006/main" noChangeAspect="1"/>
@@ -5595,14 +5587,14 @@
                 <pic:pic xmlns:pic="http://schemas.openxmlformats.org/drawingml/2006/picture">
                   <pic:nvPicPr>
                     <pic:cNvPr id="0" name="Picture 3" descr="Resultado de imagem para start survey pixeldough screenshot&quot;">
-                      <a:hlinkClick r:id="rId29" tgtFrame="&quot;_blank&quot;"/>
+                      <a:hlinkClick r:id="rId30" tgtFrame="&quot;_blank&quot;"/>
                     </pic:cNvPr>
                     <pic:cNvPicPr>
                       <a:picLocks noChangeAspect="1" noChangeArrowheads="1"/>
                     </pic:cNvPicPr>
                   </pic:nvPicPr>
                   <pic:blipFill>
-                    <a:blip r:embed="rId30">
+                    <a:blip r:embed="rId31">
                       <a:extLst>
                         <a:ext uri="{28A0092B-C50C-407E-A947-70E740481C1C}">
                           <a14:useLocalDpi xmlns:a14="http://schemas.microsoft.com/office/drawing/2010/main" val="0"/>
@@ -5709,7 +5701,6 @@
           <w:color w:val="2962FF"/>
           <w:sz w:val="20"/>
         </w:rPr>
-        <w:lastRenderedPageBreak/>
         <w:drawing>
           <wp:anchor distT="0" distB="0" distL="114300" distR="114300" simplePos="0" relativeHeight="251661312" behindDoc="1" locked="0" layoutInCell="1" allowOverlap="1" wp14:anchorId="0A5687BE" wp14:editId="4EAAD66D">
             <wp:simplePos x="0" y="0"/>
@@ -5731,7 +5722,7 @@
               </wp:wrapPolygon>
             </wp:wrapTight>
             <wp:docPr id="11" name="Imagem 11" descr="Resultado de imagem para pt silent hills screenshot&quot;">
-              <a:hlinkClick xmlns:a="http://schemas.openxmlformats.org/drawingml/2006/main" r:id="rId31" tgtFrame="&quot;_blank&quot;"/>
+              <a:hlinkClick xmlns:a="http://schemas.openxmlformats.org/drawingml/2006/main" r:id="rId32" tgtFrame="&quot;_blank&quot;"/>
             </wp:docPr>
             <wp:cNvGraphicFramePr>
               <a:graphicFrameLocks xmlns:a="http://schemas.openxmlformats.org/drawingml/2006/main" noChangeAspect="1"/>
@@ -5741,14 +5732,14 @@
                 <pic:pic xmlns:pic="http://schemas.openxmlformats.org/drawingml/2006/picture">
                   <pic:nvPicPr>
                     <pic:cNvPr id="0" name="Picture 7" descr="Resultado de imagem para pt silent hills screenshot&quot;">
-                      <a:hlinkClick r:id="rId31" tgtFrame="&quot;_blank&quot;"/>
+                      <a:hlinkClick r:id="rId32" tgtFrame="&quot;_blank&quot;"/>
                     </pic:cNvPr>
                     <pic:cNvPicPr>
                       <a:picLocks noChangeAspect="1" noChangeArrowheads="1"/>
                     </pic:cNvPicPr>
                   </pic:nvPicPr>
                   <pic:blipFill>
-                    <a:blip r:embed="rId32">
+                    <a:blip r:embed="rId33">
                       <a:extLst>
                         <a:ext uri="{28A0092B-C50C-407E-A947-70E740481C1C}">
                           <a14:useLocalDpi xmlns:a14="http://schemas.microsoft.com/office/drawing/2010/main" val="0"/>
@@ -5987,7 +5978,7 @@
                     </pic:cNvPicPr>
                   </pic:nvPicPr>
                   <pic:blipFill>
-                    <a:blip r:embed="rId33">
+                    <a:blip r:embed="rId34">
                       <a:extLst>
                         <a:ext uri="{28A0092B-C50C-407E-A947-70E740481C1C}">
                           <a14:useLocalDpi xmlns:a14="http://schemas.microsoft.com/office/drawing/2010/main" val="0"/>
@@ -6188,11 +6179,11 @@
       </w:r>
     </w:p>
     <w:sectPr>
-      <w:headerReference w:type="even" r:id="rId34"/>
-      <w:headerReference w:type="default" r:id="rId35"/>
-      <w:footerReference w:type="default" r:id="rId36"/>
-      <w:headerReference w:type="first" r:id="rId37"/>
-      <w:footerReference w:type="first" r:id="rId38"/>
+      <w:headerReference w:type="even" r:id="rId35"/>
+      <w:headerReference w:type="default" r:id="rId36"/>
+      <w:footerReference w:type="default" r:id="rId37"/>
+      <w:headerReference w:type="first" r:id="rId38"/>
+      <w:footerReference w:type="first" r:id="rId39"/>
       <w:pgSz w:w="11906" w:h="16817"/>
       <w:pgMar w:top="1440" w:right="1418" w:bottom="1440" w:left="1418" w:header="709" w:footer="709" w:gutter="0"/>
       <w:pgNumType w:start="1"/>

</xml_diff>